<commit_message>
extend doc and docstrings
</commit_message>
<xml_diff>
--- a/docs/homework/HW05.docx
+++ b/docs/homework/HW05.docx
@@ -501,11 +501,21 @@
           <w:lang w:val="en-DE"/>
         </w:rPr>
       </w:pPr>
-      <w:r>
-        <w:rPr>
-          <w:lang w:val="en-DE"/>
-        </w:rPr>
-        <w:t xml:space="preserve">Ich </w:t>
+      <w:proofErr w:type="spellStart"/>
+      <w:r>
+        <w:rPr>
+          <w:i/>
+          <w:iCs/>
+          <w:lang w:val="en-DE"/>
+        </w:rPr>
+        <w:t>Natürlich</w:t>
+      </w:r>
+      <w:proofErr w:type="spellEnd"/>
+      <w:r>
+        <w:rPr>
+          <w:lang w:val="en-DE"/>
+        </w:rPr>
+        <w:t xml:space="preserve"> </w:t>
       </w:r>
       <w:proofErr w:type="spellStart"/>
       <w:r>
@@ -519,30 +529,194 @@
         <w:rPr>
           <w:lang w:val="en-DE"/>
         </w:rPr>
-        <w:t xml:space="preserve"> </w:t>
-      </w:r>
-      <w:proofErr w:type="spellStart"/>
-      <w:r>
-        <w:rPr>
-          <w:lang w:val="en-DE"/>
-        </w:rPr>
-        <w:t>diese</w:t>
-      </w:r>
-      <w:proofErr w:type="spellEnd"/>
-      <w:r>
-        <w:rPr>
-          <w:lang w:val="en-DE"/>
-        </w:rPr>
-        <w:t xml:space="preserve"> </w:t>
-      </w:r>
-      <w:proofErr w:type="spellStart"/>
-      <w:r>
-        <w:rPr>
-          <w:lang w:val="en-DE"/>
-        </w:rPr>
-        <w:t>Woche</w:t>
-      </w:r>
-      <w:proofErr w:type="spellEnd"/>
+        <w:t xml:space="preserve"> ich </w:t>
+      </w:r>
+      <w:proofErr w:type="spellStart"/>
+      <w:r>
+        <w:rPr>
+          <w:lang w:val="en-DE"/>
+        </w:rPr>
+        <w:t>zuerst</w:t>
+      </w:r>
+      <w:proofErr w:type="spellEnd"/>
+      <w:r>
+        <w:rPr>
+          <w:lang w:val="en-DE"/>
+        </w:rPr>
+        <w:t xml:space="preserve"> </w:t>
+      </w:r>
+      <w:r>
+        <w:rPr>
+          <w:lang w:val="en-DE"/>
+        </w:rPr>
+        <w:t xml:space="preserve">Tests </w:t>
+      </w:r>
+      <w:proofErr w:type="spellStart"/>
+      <w:r>
+        <w:rPr>
+          <w:lang w:val="en-DE"/>
+        </w:rPr>
+        <w:t>für</w:t>
+      </w:r>
+      <w:proofErr w:type="spellEnd"/>
+      <w:r>
+        <w:rPr>
+          <w:lang w:val="en-DE"/>
+        </w:rPr>
+        <w:t xml:space="preserve"> a</w:t>
+      </w:r>
+      <w:proofErr w:type="spellStart"/>
+      <w:r>
+        <w:rPr>
+          <w:lang w:val="en-DE"/>
+        </w:rPr>
+        <w:t>lle</w:t>
+      </w:r>
+      <w:proofErr w:type="spellEnd"/>
+      <w:r>
+        <w:rPr>
+          <w:lang w:val="en-DE"/>
+        </w:rPr>
+        <w:t xml:space="preserve"> Klassen </w:t>
+      </w:r>
+      <w:proofErr w:type="spellStart"/>
+      <w:r>
+        <w:rPr>
+          <w:lang w:val="en-DE"/>
+        </w:rPr>
+        <w:t>geschrieben</w:t>
+      </w:r>
+      <w:proofErr w:type="spellEnd"/>
+      <w:r>
+        <w:rPr>
+          <w:lang w:val="en-DE"/>
+        </w:rPr>
+        <w:t xml:space="preserve">, um das </w:t>
+      </w:r>
+      <w:proofErr w:type="spellStart"/>
+      <w:r>
+        <w:rPr>
+          <w:lang w:val="en-DE"/>
+        </w:rPr>
+        <w:t>erwartete</w:t>
+      </w:r>
+      <w:proofErr w:type="spellEnd"/>
+      <w:r>
+        <w:rPr>
+          <w:lang w:val="en-DE"/>
+        </w:rPr>
+        <w:t xml:space="preserve"> </w:t>
+      </w:r>
+      <w:proofErr w:type="spellStart"/>
+      <w:r>
+        <w:rPr>
+          <w:lang w:val="en-DE"/>
+        </w:rPr>
+        <w:t>Verhalten</w:t>
+      </w:r>
+      <w:proofErr w:type="spellEnd"/>
+      <w:r>
+        <w:rPr>
+          <w:lang w:val="en-DE"/>
+        </w:rPr>
+        <w:t xml:space="preserve"> </w:t>
+      </w:r>
+      <w:proofErr w:type="spellStart"/>
+      <w:r>
+        <w:rPr>
+          <w:lang w:val="en-DE"/>
+        </w:rPr>
+        <w:t>nachzuweisen</w:t>
+      </w:r>
+      <w:proofErr w:type="spellEnd"/>
+      <w:r>
+        <w:rPr>
+          <w:lang w:val="en-DE"/>
+        </w:rPr>
+        <w:t>,</w:t>
+      </w:r>
+      <w:r>
+        <w:rPr>
+          <w:lang w:val="en-DE"/>
+        </w:rPr>
+        <w:t xml:space="preserve"> </w:t>
+      </w:r>
+      <w:proofErr w:type="spellStart"/>
+      <w:r>
+        <w:rPr>
+          <w:lang w:val="en-DE"/>
+        </w:rPr>
+        <w:t>insbesondere</w:t>
+      </w:r>
+      <w:proofErr w:type="spellEnd"/>
+      <w:r>
+        <w:rPr>
+          <w:lang w:val="en-DE"/>
+        </w:rPr>
+        <w:t xml:space="preserve"> die </w:t>
+      </w:r>
+      <w:proofErr w:type="spellStart"/>
+      <w:r>
+        <w:rPr>
+          <w:lang w:val="en-DE"/>
+        </w:rPr>
+        <w:t>Austauschbarkeit</w:t>
+      </w:r>
+      <w:proofErr w:type="spellEnd"/>
+      <w:r>
+        <w:rPr>
+          <w:lang w:val="en-DE"/>
+        </w:rPr>
+        <w:t xml:space="preserve"> und </w:t>
+      </w:r>
+      <w:proofErr w:type="spellStart"/>
+      <w:r>
+        <w:rPr>
+          <w:lang w:val="en-DE"/>
+        </w:rPr>
+        <w:t>Konvertierungsfähigkeit</w:t>
+      </w:r>
+      <w:proofErr w:type="spellEnd"/>
+      <w:r>
+        <w:rPr>
+          <w:lang w:val="en-DE"/>
+        </w:rPr>
+        <w:t>.</w:t>
+      </w:r>
+      <w:r>
+        <w:rPr>
+          <w:lang w:val="en-DE"/>
+        </w:rPr>
+        <w:t xml:space="preserve"> </w:t>
+      </w:r>
+      <w:proofErr w:type="spellStart"/>
+      <w:r>
+        <w:rPr>
+          <w:lang w:val="en-DE"/>
+        </w:rPr>
+        <w:t>Dabei</w:t>
+      </w:r>
+      <w:proofErr w:type="spellEnd"/>
+      <w:r>
+        <w:rPr>
+          <w:lang w:val="en-DE"/>
+        </w:rPr>
+        <w:t xml:space="preserve"> </w:t>
+      </w:r>
+      <w:proofErr w:type="spellStart"/>
+      <w:r>
+        <w:rPr>
+          <w:lang w:val="en-DE"/>
+        </w:rPr>
+        <w:t>habe</w:t>
+      </w:r>
+      <w:proofErr w:type="spellEnd"/>
+      <w:r>
+        <w:rPr>
+          <w:lang w:val="en-DE"/>
+        </w:rPr>
+        <w:t xml:space="preserve"> ich</w:t>
+      </w:r>
       <w:r>
         <w:rPr>
           <w:lang w:val="en-DE"/>
@@ -595,7 +769,47 @@
         <w:rPr>
           <w:lang w:val="en-DE"/>
         </w:rPr>
-        <w:t xml:space="preserve"> “Coordinate” und “Location” </w:t>
+        <w:t xml:space="preserve"> </w:t>
+      </w:r>
+      <w:r>
+        <w:rPr>
+          <w:lang w:val="en-DE"/>
+        </w:rPr>
+        <w:t xml:space="preserve">die </w:t>
+      </w:r>
+      <w:proofErr w:type="spellStart"/>
+      <w:r>
+        <w:rPr>
+          <w:lang w:val="en-DE"/>
+        </w:rPr>
+        <w:t>schon</w:t>
+      </w:r>
+      <w:proofErr w:type="spellEnd"/>
+      <w:r>
+        <w:rPr>
+          <w:lang w:val="en-DE"/>
+        </w:rPr>
+        <w:t xml:space="preserve"> </w:t>
+      </w:r>
+      <w:proofErr w:type="spellStart"/>
+      <w:r>
+        <w:rPr>
+          <w:lang w:val="en-DE"/>
+        </w:rPr>
+        <w:t>bestehenden</w:t>
+      </w:r>
+      <w:proofErr w:type="spellEnd"/>
+      <w:r>
+        <w:rPr>
+          <w:lang w:val="en-DE"/>
+        </w:rPr>
+        <w:t xml:space="preserve"> </w:t>
+      </w:r>
+      <w:r>
+        <w:rPr>
+          <w:lang w:val="en-DE"/>
+        </w:rPr>
+        <w:t xml:space="preserve">“Coordinate” und “Location” </w:t>
       </w:r>
       <w:proofErr w:type="spellStart"/>
       <w:r>
@@ -717,6 +931,480 @@
           <w:lang w:val="en-DE"/>
         </w:rPr>
       </w:pPr>
+      <w:r>
+        <w:rPr>
+          <w:lang w:val="en-DE"/>
+        </w:rPr>
+        <w:t xml:space="preserve">Dann </w:t>
+      </w:r>
+      <w:proofErr w:type="spellStart"/>
+      <w:r>
+        <w:rPr>
+          <w:lang w:val="en-DE"/>
+        </w:rPr>
+        <w:t>habe</w:t>
+      </w:r>
+      <w:proofErr w:type="spellEnd"/>
+      <w:r>
+        <w:rPr>
+          <w:lang w:val="en-DE"/>
+        </w:rPr>
+        <w:t xml:space="preserve"> ich die </w:t>
+      </w:r>
+      <w:proofErr w:type="spellStart"/>
+      <w:r>
+        <w:rPr>
+          <w:lang w:val="en-DE"/>
+        </w:rPr>
+        <w:t>alte</w:t>
+      </w:r>
+      <w:proofErr w:type="spellEnd"/>
+      <w:r>
+        <w:rPr>
+          <w:lang w:val="en-DE"/>
+        </w:rPr>
+        <w:t xml:space="preserve"> “Coordinate” </w:t>
+      </w:r>
+      <w:proofErr w:type="spellStart"/>
+      <w:r>
+        <w:rPr>
+          <w:lang w:val="en-DE"/>
+        </w:rPr>
+        <w:t>Klasse</w:t>
+      </w:r>
+      <w:proofErr w:type="spellEnd"/>
+      <w:r>
+        <w:rPr>
+          <w:lang w:val="en-DE"/>
+        </w:rPr>
+        <w:t xml:space="preserve"> </w:t>
+      </w:r>
+      <w:proofErr w:type="spellStart"/>
+      <w:r>
+        <w:rPr>
+          <w:lang w:val="en-DE"/>
+        </w:rPr>
+        <w:t>zu</w:t>
+      </w:r>
+      <w:proofErr w:type="spellEnd"/>
+      <w:r>
+        <w:rPr>
+          <w:lang w:val="en-DE"/>
+        </w:rPr>
+        <w:t xml:space="preserve"> “</w:t>
+      </w:r>
+      <w:proofErr w:type="spellStart"/>
+      <w:r>
+        <w:rPr>
+          <w:lang w:val="en-DE"/>
+        </w:rPr>
+        <w:t>CartesianCoordiate</w:t>
+      </w:r>
+      <w:proofErr w:type="spellEnd"/>
+      <w:r>
+        <w:rPr>
+          <w:lang w:val="en-DE"/>
+        </w:rPr>
+        <w:t xml:space="preserve">” </w:t>
+      </w:r>
+      <w:proofErr w:type="spellStart"/>
+      <w:r>
+        <w:rPr>
+          <w:lang w:val="en-DE"/>
+        </w:rPr>
+        <w:t>umbenannt</w:t>
+      </w:r>
+      <w:proofErr w:type="spellEnd"/>
+      <w:r>
+        <w:rPr>
+          <w:lang w:val="en-DE"/>
+        </w:rPr>
+        <w:t xml:space="preserve"> und </w:t>
+      </w:r>
+      <w:proofErr w:type="spellStart"/>
+      <w:r>
+        <w:rPr>
+          <w:lang w:val="en-DE"/>
+        </w:rPr>
+        <w:t>ein</w:t>
+      </w:r>
+      <w:proofErr w:type="spellEnd"/>
+      <w:r>
+        <w:rPr>
+          <w:lang w:val="en-DE"/>
+        </w:rPr>
+        <w:t xml:space="preserve"> Interface </w:t>
+      </w:r>
+      <w:proofErr w:type="spellStart"/>
+      <w:r>
+        <w:rPr>
+          <w:lang w:val="en-DE"/>
+        </w:rPr>
+        <w:t>eingeführt</w:t>
+      </w:r>
+      <w:proofErr w:type="spellEnd"/>
+      <w:r>
+        <w:rPr>
+          <w:lang w:val="en-DE"/>
+        </w:rPr>
+        <w:t xml:space="preserve">, der </w:t>
+      </w:r>
+      <w:proofErr w:type="spellStart"/>
+      <w:r>
+        <w:rPr>
+          <w:lang w:val="en-DE"/>
+        </w:rPr>
+        <w:t>diese</w:t>
+      </w:r>
+      <w:proofErr w:type="spellEnd"/>
+      <w:r>
+        <w:rPr>
+          <w:lang w:val="en-DE"/>
+        </w:rPr>
+        <w:t xml:space="preserve"> und die </w:t>
+      </w:r>
+      <w:proofErr w:type="spellStart"/>
+      <w:r>
+        <w:rPr>
+          <w:lang w:val="en-DE"/>
+        </w:rPr>
+        <w:t>neue</w:t>
+      </w:r>
+      <w:proofErr w:type="spellEnd"/>
+      <w:r>
+        <w:rPr>
+          <w:lang w:val="en-DE"/>
+        </w:rPr>
+        <w:t xml:space="preserve"> “</w:t>
+      </w:r>
+      <w:proofErr w:type="spellStart"/>
+      <w:r>
+        <w:rPr>
+          <w:lang w:val="en-DE"/>
+        </w:rPr>
+        <w:t>Sp</w:t>
+      </w:r>
+      <w:proofErr w:type="spellEnd"/>
+      <w:r>
+        <w:rPr>
+          <w:lang w:val="en-DE"/>
+        </w:rPr>
+        <w:t>h</w:t>
+      </w:r>
+      <w:proofErr w:type="spellStart"/>
+      <w:r>
+        <w:rPr>
+          <w:lang w:val="en-DE"/>
+        </w:rPr>
+        <w:t>ericCoordinate</w:t>
+      </w:r>
+      <w:proofErr w:type="spellEnd"/>
+      <w:r>
+        <w:rPr>
+          <w:lang w:val="en-DE"/>
+        </w:rPr>
+        <w:t xml:space="preserve">” Klassen </w:t>
+      </w:r>
+      <w:proofErr w:type="spellStart"/>
+      <w:r>
+        <w:rPr>
+          <w:lang w:val="en-DE"/>
+        </w:rPr>
+        <w:t>zusammenfasst</w:t>
+      </w:r>
+      <w:proofErr w:type="spellEnd"/>
+      <w:r>
+        <w:rPr>
+          <w:lang w:val="en-DE"/>
+        </w:rPr>
+        <w:t xml:space="preserve">. Dann </w:t>
+      </w:r>
+      <w:proofErr w:type="spellStart"/>
+      <w:r>
+        <w:rPr>
+          <w:lang w:val="en-DE"/>
+        </w:rPr>
+        <w:t>habe</w:t>
+      </w:r>
+      <w:proofErr w:type="spellEnd"/>
+      <w:r>
+        <w:rPr>
+          <w:lang w:val="en-DE"/>
+        </w:rPr>
+        <w:t xml:space="preserve"> ich in “Cartesian*” die </w:t>
+      </w:r>
+      <w:proofErr w:type="spellStart"/>
+      <w:r>
+        <w:rPr>
+          <w:lang w:val="en-DE"/>
+        </w:rPr>
+        <w:t>neuen</w:t>
+      </w:r>
+      <w:proofErr w:type="spellEnd"/>
+      <w:r>
+        <w:rPr>
+          <w:lang w:val="en-DE"/>
+        </w:rPr>
+        <w:t xml:space="preserve"> </w:t>
+      </w:r>
+      <w:proofErr w:type="spellStart"/>
+      <w:r>
+        <w:rPr>
+          <w:lang w:val="en-DE"/>
+        </w:rPr>
+        <w:t>Methoden</w:t>
+      </w:r>
+      <w:proofErr w:type="spellEnd"/>
+      <w:r>
+        <w:rPr>
+          <w:lang w:val="en-DE"/>
+        </w:rPr>
+        <w:t xml:space="preserve"> auf die </w:t>
+      </w:r>
+      <w:proofErr w:type="spellStart"/>
+      <w:r>
+        <w:rPr>
+          <w:lang w:val="en-DE"/>
+        </w:rPr>
+        <w:t>schon</w:t>
+      </w:r>
+      <w:proofErr w:type="spellEnd"/>
+      <w:r>
+        <w:rPr>
+          <w:lang w:val="en-DE"/>
+        </w:rPr>
+        <w:t xml:space="preserve"> </w:t>
+      </w:r>
+      <w:proofErr w:type="spellStart"/>
+      <w:r>
+        <w:rPr>
+          <w:lang w:val="en-DE"/>
+        </w:rPr>
+        <w:t>implementierten</w:t>
+      </w:r>
+      <w:proofErr w:type="spellEnd"/>
+      <w:r>
+        <w:rPr>
+          <w:lang w:val="en-DE"/>
+        </w:rPr>
+        <w:t xml:space="preserve"> </w:t>
+      </w:r>
+      <w:proofErr w:type="spellStart"/>
+      <w:r>
+        <w:rPr>
+          <w:lang w:val="en-DE"/>
+        </w:rPr>
+        <w:t>Methoden</w:t>
+      </w:r>
+      <w:proofErr w:type="spellEnd"/>
+      <w:r>
+        <w:rPr>
+          <w:lang w:val="en-DE"/>
+        </w:rPr>
+        <w:t xml:space="preserve"> </w:t>
+      </w:r>
+      <w:proofErr w:type="spellStart"/>
+      <w:r>
+        <w:rPr>
+          <w:lang w:val="en-DE"/>
+        </w:rPr>
+        <w:t>abgebildet</w:t>
+      </w:r>
+      <w:proofErr w:type="spellEnd"/>
+      <w:r>
+        <w:rPr>
+          <w:lang w:val="en-DE"/>
+        </w:rPr>
+        <w:t>.</w:t>
+      </w:r>
+      <w:r>
+        <w:rPr>
+          <w:lang w:val="en-DE"/>
+        </w:rPr>
+        <w:t xml:space="preserve"> </w:t>
+      </w:r>
+      <w:proofErr w:type="spellStart"/>
+      <w:r>
+        <w:rPr>
+          <w:lang w:val="en-DE"/>
+        </w:rPr>
+        <w:t>Methoden</w:t>
+      </w:r>
+      <w:proofErr w:type="spellEnd"/>
+      <w:r>
+        <w:rPr>
+          <w:lang w:val="en-DE"/>
+        </w:rPr>
+        <w:t xml:space="preserve">, die </w:t>
+      </w:r>
+      <w:proofErr w:type="spellStart"/>
+      <w:r>
+        <w:rPr>
+          <w:lang w:val="en-DE"/>
+        </w:rPr>
+        <w:t>Spherisch</w:t>
+      </w:r>
+      <w:proofErr w:type="spellEnd"/>
+      <w:r>
+        <w:rPr>
+          <w:lang w:val="en-DE"/>
+        </w:rPr>
+        <w:t xml:space="preserve"> </w:t>
+      </w:r>
+      <w:proofErr w:type="spellStart"/>
+      <w:r>
+        <w:rPr>
+          <w:lang w:val="en-DE"/>
+        </w:rPr>
+        <w:t>mehr</w:t>
+      </w:r>
+      <w:proofErr w:type="spellEnd"/>
+      <w:r>
+        <w:rPr>
+          <w:lang w:val="en-DE"/>
+        </w:rPr>
+        <w:t xml:space="preserve"> Sinn </w:t>
+      </w:r>
+      <w:proofErr w:type="spellStart"/>
+      <w:r>
+        <w:rPr>
+          <w:lang w:val="en-DE"/>
+        </w:rPr>
+        <w:t>machen</w:t>
+      </w:r>
+      <w:proofErr w:type="spellEnd"/>
+      <w:r>
+        <w:rPr>
+          <w:lang w:val="en-DE"/>
+        </w:rPr>
+        <w:t xml:space="preserve">, </w:t>
+      </w:r>
+      <w:proofErr w:type="spellStart"/>
+      <w:r>
+        <w:rPr>
+          <w:lang w:val="en-DE"/>
+        </w:rPr>
+        <w:t>nutzen</w:t>
+      </w:r>
+      <w:proofErr w:type="spellEnd"/>
+      <w:r>
+        <w:rPr>
+          <w:lang w:val="en-DE"/>
+        </w:rPr>
+        <w:t xml:space="preserve"> die </w:t>
+      </w:r>
+      <w:proofErr w:type="spellStart"/>
+      <w:r>
+        <w:rPr>
+          <w:lang w:val="en-DE"/>
+        </w:rPr>
+        <w:t>Implementierung</w:t>
+      </w:r>
+      <w:proofErr w:type="spellEnd"/>
+      <w:r>
+        <w:rPr>
+          <w:lang w:val="en-DE"/>
+        </w:rPr>
+        <w:t xml:space="preserve"> von “</w:t>
+      </w:r>
+      <w:proofErr w:type="spellStart"/>
+      <w:r>
+        <w:rPr>
+          <w:lang w:val="en-DE"/>
+        </w:rPr>
+        <w:t>Spheric</w:t>
+      </w:r>
+      <w:proofErr w:type="spellEnd"/>
+      <w:r>
+        <w:rPr>
+          <w:lang w:val="en-DE"/>
+        </w:rPr>
+        <w:t xml:space="preserve">”, so </w:t>
+      </w:r>
+      <w:proofErr w:type="spellStart"/>
+      <w:r>
+        <w:rPr>
+          <w:lang w:val="en-DE"/>
+        </w:rPr>
+        <w:t>wird</w:t>
+      </w:r>
+      <w:proofErr w:type="spellEnd"/>
+      <w:r>
+        <w:rPr>
+          <w:lang w:val="en-DE"/>
+        </w:rPr>
+        <w:t xml:space="preserve"> der </w:t>
+      </w:r>
+      <w:proofErr w:type="spellStart"/>
+      <w:r>
+        <w:rPr>
+          <w:lang w:val="en-DE"/>
+        </w:rPr>
+        <w:t>Implementierungsaufwand</w:t>
+      </w:r>
+      <w:proofErr w:type="spellEnd"/>
+      <w:r>
+        <w:rPr>
+          <w:lang w:val="en-DE"/>
+        </w:rPr>
+        <w:t xml:space="preserve"> </w:t>
+      </w:r>
+      <w:proofErr w:type="spellStart"/>
+      <w:r>
+        <w:rPr>
+          <w:lang w:val="en-DE"/>
+        </w:rPr>
+        <w:t>für</w:t>
+      </w:r>
+      <w:proofErr w:type="spellEnd"/>
+      <w:r>
+        <w:rPr>
+          <w:lang w:val="en-DE"/>
+        </w:rPr>
+        <w:t xml:space="preserve"> </w:t>
+      </w:r>
+      <w:proofErr w:type="spellStart"/>
+      <w:r>
+        <w:rPr>
+          <w:lang w:val="en-DE"/>
+        </w:rPr>
+        <w:t>doppelte</w:t>
+      </w:r>
+      <w:proofErr w:type="spellEnd"/>
+      <w:r>
+        <w:rPr>
+          <w:lang w:val="en-DE"/>
+        </w:rPr>
+        <w:t xml:space="preserve"> </w:t>
+      </w:r>
+      <w:proofErr w:type="spellStart"/>
+      <w:r>
+        <w:rPr>
+          <w:lang w:val="en-DE"/>
+        </w:rPr>
+        <w:t>Funktionen</w:t>
+      </w:r>
+      <w:proofErr w:type="spellEnd"/>
+      <w:r>
+        <w:rPr>
+          <w:lang w:val="en-DE"/>
+        </w:rPr>
+        <w:t xml:space="preserve"> </w:t>
+      </w:r>
+      <w:proofErr w:type="spellStart"/>
+      <w:r>
+        <w:rPr>
+          <w:lang w:val="en-DE"/>
+        </w:rPr>
+        <w:t>reduziert</w:t>
+      </w:r>
+      <w:proofErr w:type="spellEnd"/>
+      <w:r>
+        <w:rPr>
+          <w:lang w:val="en-DE"/>
+        </w:rPr>
+        <w:t xml:space="preserve">. </w:t>
+      </w:r>
     </w:p>
     <w:p>
       <w:pPr>
@@ -729,7 +1417,21 @@
         <w:rPr>
           <w:lang w:val="en-DE"/>
         </w:rPr>
-        <w:t xml:space="preserve">Dann </w:t>
+        <w:t>“</w:t>
+      </w:r>
+      <w:proofErr w:type="spellStart"/>
+      <w:r>
+        <w:rPr>
+          <w:lang w:val="en-DE"/>
+        </w:rPr>
+        <w:t>Spheric</w:t>
+      </w:r>
+      <w:proofErr w:type="spellEnd"/>
+      <w:r>
+        <w:rPr>
+          <w:lang w:val="en-DE"/>
+        </w:rPr>
+        <w:t xml:space="preserve">” </w:t>
       </w:r>
       <w:proofErr w:type="spellStart"/>
       <w:r>
@@ -743,28 +1445,14 @@
         <w:rPr>
           <w:lang w:val="en-DE"/>
         </w:rPr>
-        <w:t xml:space="preserve"> ich die </w:t>
-      </w:r>
-      <w:proofErr w:type="spellStart"/>
-      <w:r>
-        <w:rPr>
-          <w:lang w:val="en-DE"/>
-        </w:rPr>
-        <w:t>alte</w:t>
-      </w:r>
-      <w:proofErr w:type="spellEnd"/>
-      <w:r>
-        <w:rPr>
-          <w:lang w:val="en-DE"/>
-        </w:rPr>
-        <w:t xml:space="preserve"> “Coordinate” </w:t>
-      </w:r>
-      <w:proofErr w:type="spellStart"/>
-      <w:r>
-        <w:rPr>
-          <w:lang w:val="en-DE"/>
-        </w:rPr>
-        <w:t>Klasse</w:t>
+        <w:t xml:space="preserve"> ich </w:t>
+      </w:r>
+      <w:proofErr w:type="spellStart"/>
+      <w:r>
+        <w:rPr>
+          <w:lang w:val="en-DE"/>
+        </w:rPr>
+        <w:t>analog</w:t>
       </w:r>
       <w:proofErr w:type="spellEnd"/>
       <w:r>
@@ -785,14 +1473,84 @@
         <w:rPr>
           <w:lang w:val="en-DE"/>
         </w:rPr>
-        <w:t xml:space="preserve"> “</w:t>
-      </w:r>
-      <w:proofErr w:type="spellStart"/>
-      <w:r>
-        <w:rPr>
-          <w:lang w:val="en-DE"/>
-        </w:rPr>
-        <w:t>CartesianCoordiate</w:t>
+        <w:t xml:space="preserve"> “Cartesian” </w:t>
+      </w:r>
+      <w:proofErr w:type="spellStart"/>
+      <w:r>
+        <w:rPr>
+          <w:lang w:val="en-DE"/>
+        </w:rPr>
+        <w:t>implementiert</w:t>
+      </w:r>
+      <w:proofErr w:type="spellEnd"/>
+      <w:r>
+        <w:rPr>
+          <w:lang w:val="en-DE"/>
+        </w:rPr>
+        <w:t xml:space="preserve">, </w:t>
+      </w:r>
+      <w:proofErr w:type="spellStart"/>
+      <w:r>
+        <w:rPr>
+          <w:lang w:val="en-DE"/>
+        </w:rPr>
+        <w:t>als</w:t>
+      </w:r>
+      <w:proofErr w:type="spellEnd"/>
+      <w:r>
+        <w:rPr>
+          <w:lang w:val="en-DE"/>
+        </w:rPr>
+        <w:t xml:space="preserve"> das ich auf </w:t>
+      </w:r>
+      <w:proofErr w:type="spellStart"/>
+      <w:r>
+        <w:rPr>
+          <w:lang w:val="en-DE"/>
+        </w:rPr>
+        <w:t>bereits</w:t>
+      </w:r>
+      <w:proofErr w:type="spellEnd"/>
+      <w:r>
+        <w:rPr>
+          <w:lang w:val="en-DE"/>
+        </w:rPr>
+        <w:t xml:space="preserve"> </w:t>
+      </w:r>
+      <w:proofErr w:type="spellStart"/>
+      <w:r>
+        <w:rPr>
+          <w:lang w:val="en-DE"/>
+        </w:rPr>
+        <w:t>existierende</w:t>
+      </w:r>
+      <w:proofErr w:type="spellEnd"/>
+      <w:r>
+        <w:rPr>
+          <w:lang w:val="en-DE"/>
+        </w:rPr>
+        <w:t xml:space="preserve"> </w:t>
+      </w:r>
+      <w:proofErr w:type="spellStart"/>
+      <w:r>
+        <w:rPr>
+          <w:lang w:val="en-DE"/>
+        </w:rPr>
+        <w:t>Methoden</w:t>
+      </w:r>
+      <w:proofErr w:type="spellEnd"/>
+      <w:r>
+        <w:rPr>
+          <w:lang w:val="en-DE"/>
+        </w:rPr>
+        <w:t xml:space="preserve"> der “</w:t>
+      </w:r>
+      <w:proofErr w:type="spellStart"/>
+      <w:r>
+        <w:rPr>
+          <w:lang w:val="en-DE"/>
+        </w:rPr>
+        <w:t>Partnerklasse</w:t>
       </w:r>
       <w:proofErr w:type="spellEnd"/>
       <w:r>
@@ -806,7 +1564,223 @@
         <w:rPr>
           <w:lang w:val="en-DE"/>
         </w:rPr>
-        <w:t>umbenannt</w:t>
+        <w:t>umgeleitet</w:t>
+      </w:r>
+      <w:proofErr w:type="spellEnd"/>
+      <w:r>
+        <w:rPr>
+          <w:lang w:val="en-DE"/>
+        </w:rPr>
+        <w:t xml:space="preserve"> </w:t>
+      </w:r>
+      <w:proofErr w:type="spellStart"/>
+      <w:r>
+        <w:rPr>
+          <w:lang w:val="en-DE"/>
+        </w:rPr>
+        <w:t>habe</w:t>
+      </w:r>
+      <w:proofErr w:type="spellEnd"/>
+      <w:r>
+        <w:rPr>
+          <w:lang w:val="en-DE"/>
+        </w:rPr>
+        <w:t xml:space="preserve">. </w:t>
+      </w:r>
+      <w:proofErr w:type="spellStart"/>
+      <w:r>
+        <w:rPr>
+          <w:lang w:val="en-DE"/>
+        </w:rPr>
+        <w:t>Natürlich</w:t>
+      </w:r>
+      <w:proofErr w:type="spellEnd"/>
+      <w:r>
+        <w:rPr>
+          <w:lang w:val="en-DE"/>
+        </w:rPr>
+        <w:t xml:space="preserve"> hat </w:t>
+      </w:r>
+      <w:proofErr w:type="spellStart"/>
+      <w:r>
+        <w:rPr>
+          <w:lang w:val="en-DE"/>
+        </w:rPr>
+        <w:t>auch</w:t>
+      </w:r>
+      <w:proofErr w:type="spellEnd"/>
+      <w:r>
+        <w:rPr>
+          <w:lang w:val="en-DE"/>
+        </w:rPr>
+        <w:t xml:space="preserve"> </w:t>
+      </w:r>
+      <w:proofErr w:type="spellStart"/>
+      <w:r>
+        <w:rPr>
+          <w:lang w:val="en-DE"/>
+        </w:rPr>
+        <w:t>die</w:t>
+      </w:r>
+      <w:r>
+        <w:rPr>
+          <w:lang w:val="en-DE"/>
+        </w:rPr>
+        <w:t>se</w:t>
+      </w:r>
+      <w:proofErr w:type="spellEnd"/>
+      <w:r>
+        <w:rPr>
+          <w:lang w:val="en-DE"/>
+        </w:rPr>
+        <w:t xml:space="preserve"> K</w:t>
+      </w:r>
+      <w:proofErr w:type="spellStart"/>
+      <w:r>
+        <w:rPr>
+          <w:lang w:val="en-DE"/>
+        </w:rPr>
+        <w:t>lasse</w:t>
+      </w:r>
+      <w:proofErr w:type="spellEnd"/>
+      <w:r>
+        <w:rPr>
+          <w:lang w:val="en-DE"/>
+        </w:rPr>
+        <w:t xml:space="preserve"> </w:t>
+      </w:r>
+      <w:proofErr w:type="spellStart"/>
+      <w:r>
+        <w:rPr>
+          <w:lang w:val="en-DE"/>
+        </w:rPr>
+        <w:t>eine</w:t>
+      </w:r>
+      <w:proofErr w:type="spellEnd"/>
+      <w:r>
+        <w:rPr>
+          <w:lang w:val="en-DE"/>
+        </w:rPr>
+        <w:t xml:space="preserve"> equals und </w:t>
+      </w:r>
+      <w:proofErr w:type="spellStart"/>
+      <w:r>
+        <w:rPr>
+          <w:lang w:val="en-DE"/>
+        </w:rPr>
+        <w:t>hashCode</w:t>
+      </w:r>
+      <w:proofErr w:type="spellEnd"/>
+      <w:r>
+        <w:rPr>
+          <w:lang w:val="en-DE"/>
+        </w:rPr>
+        <w:t xml:space="preserve"> </w:t>
+      </w:r>
+      <w:proofErr w:type="spellStart"/>
+      <w:r>
+        <w:rPr>
+          <w:lang w:val="en-DE"/>
+        </w:rPr>
+        <w:t>Methode</w:t>
+      </w:r>
+      <w:proofErr w:type="spellEnd"/>
+      <w:r>
+        <w:rPr>
+          <w:lang w:val="en-DE"/>
+        </w:rPr>
+        <w:t xml:space="preserve"> </w:t>
+      </w:r>
+      <w:proofErr w:type="spellStart"/>
+      <w:r>
+        <w:rPr>
+          <w:lang w:val="en-DE"/>
+        </w:rPr>
+        <w:t>bekommen</w:t>
+      </w:r>
+      <w:proofErr w:type="spellEnd"/>
+      <w:r>
+        <w:rPr>
+          <w:lang w:val="en-DE"/>
+        </w:rPr>
+        <w:t xml:space="preserve">, </w:t>
+      </w:r>
+      <w:proofErr w:type="spellStart"/>
+      <w:r>
+        <w:rPr>
+          <w:lang w:val="en-DE"/>
+        </w:rPr>
+        <w:t>diese</w:t>
+      </w:r>
+      <w:proofErr w:type="spellEnd"/>
+      <w:r>
+        <w:rPr>
+          <w:lang w:val="en-DE"/>
+        </w:rPr>
+        <w:t xml:space="preserve"> </w:t>
+      </w:r>
+      <w:proofErr w:type="spellStart"/>
+      <w:r>
+        <w:rPr>
+          <w:lang w:val="en-DE"/>
+        </w:rPr>
+        <w:t>konnten</w:t>
+      </w:r>
+      <w:proofErr w:type="spellEnd"/>
+      <w:r>
+        <w:rPr>
+          <w:lang w:val="en-DE"/>
+        </w:rPr>
+        <w:t xml:space="preserve"> </w:t>
+      </w:r>
+      <w:proofErr w:type="spellStart"/>
+      <w:r>
+        <w:rPr>
+          <w:lang w:val="en-DE"/>
+        </w:rPr>
+        <w:t>mit</w:t>
+      </w:r>
+      <w:proofErr w:type="spellEnd"/>
+      <w:r>
+        <w:rPr>
+          <w:lang w:val="en-DE"/>
+        </w:rPr>
+        <w:t xml:space="preserve"> IntelliJ </w:t>
+      </w:r>
+      <w:proofErr w:type="spellStart"/>
+      <w:r>
+        <w:rPr>
+          <w:lang w:val="en-DE"/>
+        </w:rPr>
+        <w:t>einfach</w:t>
+      </w:r>
+      <w:proofErr w:type="spellEnd"/>
+      <w:r>
+        <w:rPr>
+          <w:lang w:val="en-DE"/>
+        </w:rPr>
+        <w:t xml:space="preserve"> </w:t>
+      </w:r>
+      <w:proofErr w:type="spellStart"/>
+      <w:r>
+        <w:rPr>
+          <w:lang w:val="en-DE"/>
+        </w:rPr>
+        <w:t>generiert</w:t>
+      </w:r>
+      <w:proofErr w:type="spellEnd"/>
+      <w:r>
+        <w:rPr>
+          <w:lang w:val="en-DE"/>
+        </w:rPr>
+        <w:t xml:space="preserve"> </w:t>
+      </w:r>
+      <w:proofErr w:type="spellStart"/>
+      <w:r>
+        <w:rPr>
+          <w:lang w:val="en-DE"/>
+        </w:rPr>
+        <w:t>werden</w:t>
       </w:r>
       <w:proofErr w:type="spellEnd"/>
       <w:r>
@@ -820,35 +1794,127 @@
         <w:rPr>
           <w:lang w:val="en-DE"/>
         </w:rPr>
-        <w:t>ein</w:t>
-      </w:r>
-      <w:proofErr w:type="spellEnd"/>
-      <w:r>
-        <w:rPr>
-          <w:lang w:val="en-DE"/>
-        </w:rPr>
-        <w:t xml:space="preserve"> Interface </w:t>
-      </w:r>
-      <w:proofErr w:type="spellStart"/>
-      <w:r>
-        <w:rPr>
-          <w:lang w:val="en-DE"/>
-        </w:rPr>
-        <w:t>eingeführt</w:t>
-      </w:r>
-      <w:proofErr w:type="spellEnd"/>
-      <w:r>
-        <w:rPr>
-          <w:lang w:val="en-DE"/>
-        </w:rPr>
-        <w:t xml:space="preserve">, der </w:t>
-      </w:r>
-      <w:proofErr w:type="spellStart"/>
-      <w:r>
-        <w:rPr>
-          <w:lang w:val="en-DE"/>
-        </w:rPr>
-        <w:t>diese</w:t>
+        <w:t>wurden</w:t>
+      </w:r>
+      <w:proofErr w:type="spellEnd"/>
+      <w:r>
+        <w:rPr>
+          <w:lang w:val="en-DE"/>
+        </w:rPr>
+        <w:t xml:space="preserve"> </w:t>
+      </w:r>
+      <w:proofErr w:type="spellStart"/>
+      <w:r>
+        <w:rPr>
+          <w:lang w:val="en-DE"/>
+        </w:rPr>
+        <w:t>dann</w:t>
+      </w:r>
+      <w:proofErr w:type="spellEnd"/>
+      <w:r>
+        <w:rPr>
+          <w:lang w:val="en-DE"/>
+        </w:rPr>
+        <w:t xml:space="preserve"> </w:t>
+      </w:r>
+      <w:proofErr w:type="spellStart"/>
+      <w:r>
+        <w:rPr>
+          <w:lang w:val="en-DE"/>
+        </w:rPr>
+        <w:t>ergänzt</w:t>
+      </w:r>
+      <w:proofErr w:type="spellEnd"/>
+      <w:r>
+        <w:rPr>
+          <w:lang w:val="en-DE"/>
+        </w:rPr>
+        <w:t>.</w:t>
+      </w:r>
+    </w:p>
+    <w:p>
+      <w:pPr>
+        <w:pStyle w:val="BodyText"/>
+        <w:rPr>
+          <w:lang w:val="en-DE"/>
+        </w:rPr>
+      </w:pPr>
+      <w:proofErr w:type="spellStart"/>
+      <w:r>
+        <w:rPr>
+          <w:lang w:val="en-DE"/>
+        </w:rPr>
+        <w:t>Fehlend</w:t>
+      </w:r>
+      <w:proofErr w:type="spellEnd"/>
+      <w:r>
+        <w:rPr>
+          <w:lang w:val="en-DE"/>
+        </w:rPr>
+        <w:t xml:space="preserve"> war </w:t>
+      </w:r>
+      <w:proofErr w:type="spellStart"/>
+      <w:r>
+        <w:rPr>
+          <w:lang w:val="en-DE"/>
+        </w:rPr>
+        <w:t>dann</w:t>
+      </w:r>
+      <w:proofErr w:type="spellEnd"/>
+      <w:r>
+        <w:rPr>
+          <w:lang w:val="en-DE"/>
+        </w:rPr>
+        <w:t xml:space="preserve"> </w:t>
+      </w:r>
+      <w:proofErr w:type="spellStart"/>
+      <w:r>
+        <w:rPr>
+          <w:lang w:val="en-DE"/>
+        </w:rPr>
+        <w:t>nur</w:t>
+      </w:r>
+      <w:proofErr w:type="spellEnd"/>
+      <w:r>
+        <w:rPr>
+          <w:lang w:val="en-DE"/>
+        </w:rPr>
+        <w:t xml:space="preserve"> die </w:t>
+      </w:r>
+      <w:proofErr w:type="spellStart"/>
+      <w:r>
+        <w:rPr>
+          <w:lang w:val="en-DE"/>
+        </w:rPr>
+        <w:t>Konvertierung</w:t>
+      </w:r>
+      <w:proofErr w:type="spellEnd"/>
+      <w:r>
+        <w:rPr>
+          <w:lang w:val="en-DE"/>
+        </w:rPr>
+        <w:t xml:space="preserve"> </w:t>
+      </w:r>
+      <w:proofErr w:type="spellStart"/>
+      <w:r>
+        <w:rPr>
+          <w:lang w:val="en-DE"/>
+        </w:rPr>
+        <w:t>zwischen</w:t>
+      </w:r>
+      <w:proofErr w:type="spellEnd"/>
+      <w:r>
+        <w:rPr>
+          <w:lang w:val="en-DE"/>
+        </w:rPr>
+        <w:t xml:space="preserve"> den </w:t>
+      </w:r>
+      <w:proofErr w:type="spellStart"/>
+      <w:r>
+        <w:rPr>
+          <w:lang w:val="en-DE"/>
+        </w:rPr>
+        <w:t>Koordinatensystemen</w:t>
       </w:r>
       <w:proofErr w:type="spellEnd"/>
       <w:r>
@@ -862,42 +1928,42 @@
         <w:rPr>
           <w:lang w:val="en-DE"/>
         </w:rPr>
-        <w:t>neue</w:t>
-      </w:r>
-      <w:proofErr w:type="spellEnd"/>
-      <w:r>
-        <w:rPr>
-          <w:lang w:val="en-DE"/>
-        </w:rPr>
-        <w:t xml:space="preserve"> “</w:t>
-      </w:r>
-      <w:proofErr w:type="spellStart"/>
-      <w:r>
-        <w:rPr>
-          <w:lang w:val="en-DE"/>
-        </w:rPr>
-        <w:t>ShpericCoordinate</w:t>
-      </w:r>
-      <w:proofErr w:type="spellEnd"/>
-      <w:r>
-        <w:rPr>
-          <w:lang w:val="en-DE"/>
-        </w:rPr>
-        <w:t xml:space="preserve">” Klassen </w:t>
-      </w:r>
-      <w:proofErr w:type="spellStart"/>
-      <w:r>
-        <w:rPr>
-          <w:lang w:val="en-DE"/>
-        </w:rPr>
-        <w:t>zusammenfasst</w:t>
-      </w:r>
-      <w:proofErr w:type="spellEnd"/>
-      <w:r>
-        <w:rPr>
-          <w:lang w:val="en-DE"/>
-        </w:rPr>
-        <w:t xml:space="preserve">. Dann </w:t>
+        <w:t>Berechnung</w:t>
+      </w:r>
+      <w:proofErr w:type="spellEnd"/>
+      <w:r>
+        <w:rPr>
+          <w:lang w:val="en-DE"/>
+        </w:rPr>
+        <w:t xml:space="preserve"> des </w:t>
+      </w:r>
+      <w:proofErr w:type="spellStart"/>
+      <w:r>
+        <w:rPr>
+          <w:lang w:val="en-DE"/>
+        </w:rPr>
+        <w:t>Zentriwinkels</w:t>
+      </w:r>
+      <w:proofErr w:type="spellEnd"/>
+      <w:r>
+        <w:rPr>
+          <w:lang w:val="en-DE"/>
+        </w:rPr>
+        <w:t xml:space="preserve">, </w:t>
+      </w:r>
+      <w:proofErr w:type="spellStart"/>
+      <w:r>
+        <w:rPr>
+          <w:lang w:val="en-DE"/>
+        </w:rPr>
+        <w:t>hierfür</w:t>
+      </w:r>
+      <w:proofErr w:type="spellEnd"/>
+      <w:r>
+        <w:rPr>
+          <w:lang w:val="en-DE"/>
+        </w:rPr>
+        <w:t xml:space="preserve"> </w:t>
       </w:r>
       <w:proofErr w:type="spellStart"/>
       <w:r>
@@ -911,84 +1977,56 @@
         <w:rPr>
           <w:lang w:val="en-DE"/>
         </w:rPr>
-        <w:t xml:space="preserve"> ich in “Cartesian*” die </w:t>
-      </w:r>
-      <w:proofErr w:type="spellStart"/>
-      <w:r>
-        <w:rPr>
-          <w:lang w:val="en-DE"/>
-        </w:rPr>
-        <w:t>neuen</w:t>
-      </w:r>
-      <w:proofErr w:type="spellEnd"/>
-      <w:r>
-        <w:rPr>
-          <w:lang w:val="en-DE"/>
-        </w:rPr>
-        <w:t xml:space="preserve"> </w:t>
-      </w:r>
-      <w:proofErr w:type="spellStart"/>
-      <w:r>
-        <w:rPr>
-          <w:lang w:val="en-DE"/>
-        </w:rPr>
-        <w:t>Methoden</w:t>
-      </w:r>
-      <w:proofErr w:type="spellEnd"/>
-      <w:r>
-        <w:rPr>
-          <w:lang w:val="en-DE"/>
-        </w:rPr>
-        <w:t xml:space="preserve"> auf die </w:t>
-      </w:r>
-      <w:proofErr w:type="spellStart"/>
-      <w:r>
-        <w:rPr>
-          <w:lang w:val="en-DE"/>
-        </w:rPr>
-        <w:t>schon</w:t>
-      </w:r>
-      <w:proofErr w:type="spellEnd"/>
-      <w:r>
-        <w:rPr>
-          <w:lang w:val="en-DE"/>
-        </w:rPr>
-        <w:t xml:space="preserve"> </w:t>
-      </w:r>
-      <w:proofErr w:type="spellStart"/>
-      <w:r>
-        <w:rPr>
-          <w:lang w:val="en-DE"/>
-        </w:rPr>
-        <w:t>implementierten</w:t>
-      </w:r>
-      <w:proofErr w:type="spellEnd"/>
-      <w:r>
-        <w:rPr>
-          <w:lang w:val="en-DE"/>
-        </w:rPr>
-        <w:t xml:space="preserve"> </w:t>
-      </w:r>
-      <w:proofErr w:type="spellStart"/>
-      <w:r>
-        <w:rPr>
-          <w:lang w:val="en-DE"/>
-        </w:rPr>
-        <w:t>Methoden</w:t>
-      </w:r>
-      <w:proofErr w:type="spellEnd"/>
-      <w:r>
-        <w:rPr>
-          <w:lang w:val="en-DE"/>
-        </w:rPr>
-        <w:t xml:space="preserve"> </w:t>
-      </w:r>
-      <w:proofErr w:type="spellStart"/>
-      <w:r>
-        <w:rPr>
-          <w:lang w:val="en-DE"/>
-        </w:rPr>
-        <w:t>abgebildet</w:t>
+        <w:t xml:space="preserve"> ich </w:t>
+      </w:r>
+      <w:proofErr w:type="spellStart"/>
+      <w:r>
+        <w:rPr>
+          <w:lang w:val="en-DE"/>
+        </w:rPr>
+        <w:t>mich</w:t>
+      </w:r>
+      <w:proofErr w:type="spellEnd"/>
+      <w:r>
+        <w:rPr>
+          <w:lang w:val="en-DE"/>
+        </w:rPr>
+        <w:t xml:space="preserve"> an den </w:t>
+      </w:r>
+      <w:proofErr w:type="spellStart"/>
+      <w:r>
+        <w:rPr>
+          <w:lang w:val="en-DE"/>
+        </w:rPr>
+        <w:t>Formeln</w:t>
+      </w:r>
+      <w:proofErr w:type="spellEnd"/>
+      <w:r>
+        <w:rPr>
+          <w:lang w:val="en-DE"/>
+        </w:rPr>
+        <w:t xml:space="preserve"> von </w:t>
+      </w:r>
+      <w:hyperlink r:id="rId17" w:history="1">
+        <w:r>
+          <w:rPr>
+            <w:rStyle w:val="Hyperlink"/>
+          </w:rPr>
+          <w:t>https://en.wikipedia.org/wiki/Great-circle_distance</w:t>
+        </w:r>
+      </w:hyperlink>
+      <w:r>
+        <w:rPr>
+          <w:lang w:val="en-DE"/>
+        </w:rPr>
+        <w:t xml:space="preserve"> </w:t>
+      </w:r>
+      <w:proofErr w:type="spellStart"/>
+      <w:r>
+        <w:rPr>
+          <w:lang w:val="en-DE"/>
+        </w:rPr>
+        <w:t>orientiert</w:t>
       </w:r>
       <w:proofErr w:type="spellEnd"/>
       <w:r>
@@ -999,120 +2037,6 @@
       </w:r>
       <w:bookmarkStart w:id="0" w:name="_GoBack"/>
       <w:bookmarkEnd w:id="0"/>
-    </w:p>
-    <w:p>
-      <w:pPr>
-        <w:pStyle w:val="BodyText"/>
-        <w:rPr>
-          <w:lang w:val="en-DE"/>
-        </w:rPr>
-      </w:pPr>
-    </w:p>
-    <w:p>
-      <w:pPr>
-        <w:pStyle w:val="BodyText"/>
-        <w:rPr>
-          <w:lang w:val="en-DE"/>
-        </w:rPr>
-      </w:pPr>
-      <w:r>
-        <w:rPr>
-          <w:lang w:val="en-DE"/>
-        </w:rPr>
-        <w:t>Add an alternative implementation of your current Coordinate class</w:t>
-      </w:r>
-    </w:p>
-    <w:p>
-      <w:pPr>
-        <w:pStyle w:val="BodyText"/>
-        <w:rPr>
-          <w:lang w:val="en-DE"/>
-        </w:rPr>
-      </w:pPr>
-      <w:r>
-        <w:rPr>
-          <w:lang w:val="en-DE"/>
-        </w:rPr>
-        <w:t xml:space="preserve">–Provide </w:t>
-      </w:r>
-      <w:proofErr w:type="spellStart"/>
-      <w:r>
-        <w:rPr>
-          <w:lang w:val="en-DE"/>
-        </w:rPr>
-        <w:t>spheric</w:t>
-      </w:r>
-      <w:proofErr w:type="spellEnd"/>
-      <w:r>
-        <w:rPr>
-          <w:lang w:val="en-DE"/>
-        </w:rPr>
-        <w:t xml:space="preserve"> and Cartesian coordinate implementations of Coordinate</w:t>
-      </w:r>
-    </w:p>
-    <w:p>
-      <w:pPr>
-        <w:pStyle w:val="BodyText"/>
-        <w:rPr>
-          <w:lang w:val="en-DE"/>
-        </w:rPr>
-      </w:pPr>
-      <w:r>
-        <w:rPr>
-          <w:lang w:val="en-DE"/>
-        </w:rPr>
-        <w:t xml:space="preserve">–Ensure that </w:t>
-      </w:r>
-      <w:proofErr w:type="spellStart"/>
-      <w:r>
-        <w:rPr>
-          <w:lang w:val="en-DE"/>
-        </w:rPr>
-        <w:t>spheric</w:t>
-      </w:r>
-      <w:proofErr w:type="spellEnd"/>
-      <w:r>
-        <w:rPr>
-          <w:lang w:val="en-DE"/>
-        </w:rPr>
-        <w:t xml:space="preserve"> and Cartesian coordinates can be used interchangeably</w:t>
-      </w:r>
-    </w:p>
-    <w:p>
-      <w:pPr>
-        <w:pStyle w:val="BodyText"/>
-        <w:rPr>
-          <w:lang w:val="en-DE"/>
-        </w:rPr>
-      </w:pPr>
-      <w:r>
-        <w:rPr>
-          <w:lang w:val="en-DE"/>
-        </w:rPr>
-        <w:t>–Try to solve it with short methods and no typecasts (but interpretation methods)</w:t>
-      </w:r>
-    </w:p>
-    <w:p>
-      <w:pPr>
-        <w:pStyle w:val="BodyText"/>
-        <w:rPr>
-          <w:lang w:val="en-DE"/>
-        </w:rPr>
-      </w:pPr>
-      <w:r>
-        <w:rPr>
-          <w:lang w:val="en-DE"/>
-        </w:rPr>
-        <w:t>–See https://en.wikipedia.org/wiki/Great-circle_distance for definition of central angle</w:t>
-      </w:r>
-    </w:p>
-    <w:p>
-      <w:pPr>
-        <w:pStyle w:val="BodyText"/>
-        <w:rPr>
-          <w:lang w:val="en-DE"/>
-        </w:rPr>
-      </w:pPr>
     </w:p>
     <w:p>
       <w:pPr>
@@ -1146,7 +2070,6 @@
         <w:rPr>
           <w:lang w:val="de"/>
         </w:rPr>
-        <w:lastRenderedPageBreak/>
         <w:t>Fragen</w:t>
       </w:r>
     </w:p>
@@ -1289,7 +2212,608 @@
     <w:p>
       <w:pPr>
         <w:pStyle w:val="BodyText"/>
-      </w:pPr>
+        <w:rPr>
+          <w:lang w:val="en-DE"/>
+        </w:rPr>
+      </w:pPr>
+      <w:r>
+        <w:rPr>
+          <w:lang w:val="en-DE"/>
+        </w:rPr>
+        <w:t xml:space="preserve">Ich </w:t>
+      </w:r>
+      <w:proofErr w:type="spellStart"/>
+      <w:r>
+        <w:rPr>
+          <w:lang w:val="en-DE"/>
+        </w:rPr>
+        <w:t>habe</w:t>
+      </w:r>
+      <w:proofErr w:type="spellEnd"/>
+      <w:r>
+        <w:rPr>
+          <w:lang w:val="en-DE"/>
+        </w:rPr>
+        <w:t xml:space="preserve"> die </w:t>
+      </w:r>
+      <w:proofErr w:type="spellStart"/>
+      <w:r>
+        <w:rPr>
+          <w:lang w:val="en-DE"/>
+        </w:rPr>
+        <w:t>Gleichheitsprüfung</w:t>
+      </w:r>
+      <w:proofErr w:type="spellEnd"/>
+      <w:r>
+        <w:rPr>
+          <w:lang w:val="en-DE"/>
+        </w:rPr>
+        <w:t xml:space="preserve"> </w:t>
+      </w:r>
+      <w:proofErr w:type="spellStart"/>
+      <w:r>
+        <w:rPr>
+          <w:lang w:val="en-DE"/>
+        </w:rPr>
+        <w:t>nur</w:t>
+      </w:r>
+      <w:proofErr w:type="spellEnd"/>
+      <w:r>
+        <w:rPr>
+          <w:lang w:val="en-DE"/>
+        </w:rPr>
+        <w:t xml:space="preserve"> </w:t>
+      </w:r>
+      <w:proofErr w:type="spellStart"/>
+      <w:r>
+        <w:rPr>
+          <w:lang w:val="en-DE"/>
+        </w:rPr>
+        <w:t>einmal</w:t>
+      </w:r>
+      <w:proofErr w:type="spellEnd"/>
+      <w:r>
+        <w:rPr>
+          <w:lang w:val="en-DE"/>
+        </w:rPr>
+        <w:t xml:space="preserve"> in “Cartesian” </w:t>
+      </w:r>
+      <w:proofErr w:type="spellStart"/>
+      <w:r>
+        <w:rPr>
+          <w:lang w:val="en-DE"/>
+        </w:rPr>
+        <w:t>implementiert</w:t>
+      </w:r>
+      <w:proofErr w:type="spellEnd"/>
+      <w:r>
+        <w:rPr>
+          <w:lang w:val="en-DE"/>
+        </w:rPr>
+        <w:t xml:space="preserve"> und von </w:t>
+      </w:r>
+      <w:r>
+        <w:rPr>
+          <w:lang w:val="en-DE"/>
+        </w:rPr>
+        <w:t>“</w:t>
+      </w:r>
+      <w:proofErr w:type="spellStart"/>
+      <w:r>
+        <w:rPr>
+          <w:lang w:val="en-DE"/>
+        </w:rPr>
+        <w:t>Spheric</w:t>
+      </w:r>
+      <w:proofErr w:type="spellEnd"/>
+      <w:r>
+        <w:rPr>
+          <w:lang w:val="en-DE"/>
+        </w:rPr>
+        <w:t>”</w:t>
+      </w:r>
+      <w:r>
+        <w:rPr>
+          <w:lang w:val="en-DE"/>
+        </w:rPr>
+        <w:t xml:space="preserve"> </w:t>
+      </w:r>
+      <w:proofErr w:type="spellStart"/>
+      <w:r>
+        <w:rPr>
+          <w:lang w:val="en-DE"/>
+        </w:rPr>
+        <w:t>darauf</w:t>
+      </w:r>
+      <w:proofErr w:type="spellEnd"/>
+      <w:r>
+        <w:rPr>
+          <w:lang w:val="en-DE"/>
+        </w:rPr>
+        <w:t xml:space="preserve"> </w:t>
+      </w:r>
+      <w:proofErr w:type="spellStart"/>
+      <w:r>
+        <w:rPr>
+          <w:lang w:val="en-DE"/>
+        </w:rPr>
+        <w:t>referenziert</w:t>
+      </w:r>
+      <w:proofErr w:type="spellEnd"/>
+      <w:r>
+        <w:rPr>
+          <w:lang w:val="en-DE"/>
+        </w:rPr>
+        <w:t xml:space="preserve">, um den </w:t>
+      </w:r>
+      <w:proofErr w:type="spellStart"/>
+      <w:r>
+        <w:rPr>
+          <w:lang w:val="en-DE"/>
+        </w:rPr>
+        <w:t>Implementierungsaufwand</w:t>
+      </w:r>
+      <w:proofErr w:type="spellEnd"/>
+      <w:r>
+        <w:rPr>
+          <w:lang w:val="en-DE"/>
+        </w:rPr>
+        <w:t xml:space="preserve"> </w:t>
+      </w:r>
+      <w:proofErr w:type="spellStart"/>
+      <w:r>
+        <w:rPr>
+          <w:lang w:val="en-DE"/>
+        </w:rPr>
+        <w:t>zu</w:t>
+      </w:r>
+      <w:proofErr w:type="spellEnd"/>
+      <w:r>
+        <w:rPr>
+          <w:lang w:val="en-DE"/>
+        </w:rPr>
+        <w:t xml:space="preserve"> </w:t>
+      </w:r>
+      <w:proofErr w:type="spellStart"/>
+      <w:r>
+        <w:rPr>
+          <w:lang w:val="en-DE"/>
+        </w:rPr>
+        <w:t>minimieren</w:t>
+      </w:r>
+      <w:proofErr w:type="spellEnd"/>
+      <w:r>
+        <w:rPr>
+          <w:lang w:val="en-DE"/>
+        </w:rPr>
+        <w:t xml:space="preserve">. Da die </w:t>
+      </w:r>
+      <w:proofErr w:type="spellStart"/>
+      <w:r>
+        <w:rPr>
+          <w:lang w:val="en-DE"/>
+        </w:rPr>
+        <w:t>reale</w:t>
+      </w:r>
+      <w:proofErr w:type="spellEnd"/>
+      <w:r>
+        <w:rPr>
+          <w:lang w:val="en-DE"/>
+        </w:rPr>
+        <w:t xml:space="preserve"> Version der </w:t>
+      </w:r>
+      <w:proofErr w:type="spellStart"/>
+      <w:r>
+        <w:rPr>
+          <w:lang w:val="en-DE"/>
+        </w:rPr>
+        <w:t>Koordinaten</w:t>
+      </w:r>
+      <w:proofErr w:type="spellEnd"/>
+      <w:r>
+        <w:rPr>
+          <w:lang w:val="en-DE"/>
+        </w:rPr>
+        <w:t xml:space="preserve"> </w:t>
+      </w:r>
+      <w:proofErr w:type="spellStart"/>
+      <w:r>
+        <w:rPr>
+          <w:lang w:val="en-DE"/>
+        </w:rPr>
+        <w:t>hinter</w:t>
+      </w:r>
+      <w:proofErr w:type="spellEnd"/>
+      <w:r>
+        <w:rPr>
+          <w:lang w:val="en-DE"/>
+        </w:rPr>
+        <w:t xml:space="preserve"> dem Interface </w:t>
+      </w:r>
+      <w:proofErr w:type="spellStart"/>
+      <w:r>
+        <w:rPr>
+          <w:lang w:val="en-DE"/>
+        </w:rPr>
+        <w:t>versteckt</w:t>
+      </w:r>
+      <w:proofErr w:type="spellEnd"/>
+      <w:r>
+        <w:rPr>
+          <w:lang w:val="en-DE"/>
+        </w:rPr>
+        <w:t xml:space="preserve"> </w:t>
+      </w:r>
+      <w:proofErr w:type="spellStart"/>
+      <w:r>
+        <w:rPr>
+          <w:lang w:val="en-DE"/>
+        </w:rPr>
+        <w:t>ist</w:t>
+      </w:r>
+      <w:proofErr w:type="spellEnd"/>
+      <w:r>
+        <w:rPr>
+          <w:lang w:val="en-DE"/>
+        </w:rPr>
+        <w:t xml:space="preserve"> und </w:t>
+      </w:r>
+      <w:proofErr w:type="spellStart"/>
+      <w:r>
+        <w:rPr>
+          <w:lang w:val="en-DE"/>
+        </w:rPr>
+        <w:t>somit</w:t>
+      </w:r>
+      <w:proofErr w:type="spellEnd"/>
+      <w:r>
+        <w:rPr>
+          <w:lang w:val="en-DE"/>
+        </w:rPr>
+        <w:t xml:space="preserve"> </w:t>
+      </w:r>
+      <w:proofErr w:type="spellStart"/>
+      <w:r>
+        <w:rPr>
+          <w:lang w:val="en-DE"/>
+        </w:rPr>
+        <w:t>identisch</w:t>
+      </w:r>
+      <w:proofErr w:type="spellEnd"/>
+      <w:r>
+        <w:rPr>
+          <w:lang w:val="en-DE"/>
+        </w:rPr>
+        <w:t xml:space="preserve"> </w:t>
+      </w:r>
+      <w:proofErr w:type="spellStart"/>
+      <w:r>
+        <w:rPr>
+          <w:lang w:val="en-DE"/>
+        </w:rPr>
+        <w:t>behandelt</w:t>
+      </w:r>
+      <w:proofErr w:type="spellEnd"/>
+      <w:r>
+        <w:rPr>
+          <w:lang w:val="en-DE"/>
+        </w:rPr>
+        <w:t xml:space="preserve"> </w:t>
+      </w:r>
+      <w:proofErr w:type="spellStart"/>
+      <w:r>
+        <w:rPr>
+          <w:lang w:val="en-DE"/>
+        </w:rPr>
+        <w:t>wird</w:t>
+      </w:r>
+      <w:proofErr w:type="spellEnd"/>
+      <w:r>
+        <w:rPr>
+          <w:lang w:val="en-DE"/>
+        </w:rPr>
+        <w:t xml:space="preserve"> </w:t>
+      </w:r>
+      <w:r>
+        <w:rPr>
+          <w:lang w:val="en-DE"/>
+        </w:rPr>
+        <w:t>muss ich den</w:t>
+      </w:r>
+      <w:proofErr w:type="spellStart"/>
+      <w:r>
+        <w:rPr>
+          <w:lang w:val="en-DE"/>
+        </w:rPr>
+        <w:t xml:space="preserve"> Typ</w:t>
+      </w:r>
+      <w:proofErr w:type="spellEnd"/>
+      <w:r>
+        <w:rPr>
+          <w:lang w:val="en-DE"/>
+        </w:rPr>
+        <w:t xml:space="preserve"> der </w:t>
+      </w:r>
+      <w:proofErr w:type="spellStart"/>
+      <w:r>
+        <w:rPr>
+          <w:lang w:val="en-DE"/>
+        </w:rPr>
+        <w:t>Koordinate</w:t>
+      </w:r>
+      <w:proofErr w:type="spellEnd"/>
+      <w:r>
+        <w:rPr>
+          <w:lang w:val="en-DE"/>
+        </w:rPr>
+        <w:t xml:space="preserve"> </w:t>
+      </w:r>
+      <w:proofErr w:type="spellStart"/>
+      <w:r>
+        <w:rPr>
+          <w:lang w:val="en-DE"/>
+        </w:rPr>
+        <w:t>nicht</w:t>
+      </w:r>
+      <w:proofErr w:type="spellEnd"/>
+      <w:r>
+        <w:rPr>
+          <w:lang w:val="en-DE"/>
+        </w:rPr>
+        <w:t xml:space="preserve"> </w:t>
+      </w:r>
+      <w:proofErr w:type="spellStart"/>
+      <w:r>
+        <w:rPr>
+          <w:lang w:val="en-DE"/>
+        </w:rPr>
+        <w:t>explizit</w:t>
+      </w:r>
+      <w:proofErr w:type="spellEnd"/>
+      <w:r>
+        <w:rPr>
+          <w:lang w:val="en-DE"/>
+        </w:rPr>
+        <w:t xml:space="preserve"> </w:t>
+      </w:r>
+      <w:proofErr w:type="spellStart"/>
+      <w:r>
+        <w:rPr>
+          <w:lang w:val="en-DE"/>
+        </w:rPr>
+        <w:t>überprüfen</w:t>
+      </w:r>
+      <w:proofErr w:type="spellEnd"/>
+      <w:r>
+        <w:rPr>
+          <w:lang w:val="en-DE"/>
+        </w:rPr>
+        <w:t>.</w:t>
+      </w:r>
+    </w:p>
+    <w:p>
+      <w:pPr>
+        <w:pStyle w:val="BodyText"/>
+        <w:rPr>
+          <w:lang w:val="en-DE"/>
+        </w:rPr>
+      </w:pPr>
+      <w:r>
+        <w:rPr>
+          <w:lang w:val="en-DE"/>
+        </w:rPr>
+        <w:t xml:space="preserve">Die </w:t>
+      </w:r>
+      <w:proofErr w:type="spellStart"/>
+      <w:r>
+        <w:rPr>
+          <w:lang w:val="en-DE"/>
+        </w:rPr>
+        <w:t>Gleichheitsprüfung</w:t>
+      </w:r>
+      <w:proofErr w:type="spellEnd"/>
+      <w:r>
+        <w:rPr>
+          <w:lang w:val="en-DE"/>
+        </w:rPr>
+        <w:t xml:space="preserve"> von “Cartesian” </w:t>
+      </w:r>
+      <w:proofErr w:type="spellStart"/>
+      <w:r>
+        <w:rPr>
+          <w:lang w:val="en-DE"/>
+        </w:rPr>
+        <w:t>habe</w:t>
+      </w:r>
+      <w:proofErr w:type="spellEnd"/>
+      <w:r>
+        <w:rPr>
+          <w:lang w:val="en-DE"/>
+        </w:rPr>
+        <w:t xml:space="preserve"> ich </w:t>
+      </w:r>
+      <w:proofErr w:type="spellStart"/>
+      <w:r>
+        <w:rPr>
+          <w:lang w:val="en-DE"/>
+        </w:rPr>
+        <w:t>weitgehend</w:t>
+      </w:r>
+      <w:proofErr w:type="spellEnd"/>
+      <w:r>
+        <w:rPr>
+          <w:lang w:val="en-DE"/>
+        </w:rPr>
+        <w:t xml:space="preserve"> von den </w:t>
+      </w:r>
+      <w:proofErr w:type="spellStart"/>
+      <w:r>
+        <w:rPr>
+          <w:lang w:val="en-DE"/>
+        </w:rPr>
+        <w:t>letzten</w:t>
+      </w:r>
+      <w:proofErr w:type="spellEnd"/>
+      <w:r>
+        <w:rPr>
+          <w:lang w:val="en-DE"/>
+        </w:rPr>
+        <w:t xml:space="preserve"> </w:t>
+      </w:r>
+      <w:proofErr w:type="spellStart"/>
+      <w:r>
+        <w:rPr>
+          <w:lang w:val="en-DE"/>
+        </w:rPr>
+        <w:t>Aufgaben</w:t>
+      </w:r>
+      <w:proofErr w:type="spellEnd"/>
+      <w:r>
+        <w:rPr>
+          <w:lang w:val="en-DE"/>
+        </w:rPr>
+        <w:t xml:space="preserve"> </w:t>
+      </w:r>
+      <w:proofErr w:type="spellStart"/>
+      <w:r>
+        <w:rPr>
+          <w:lang w:val="en-DE"/>
+        </w:rPr>
+        <w:t>übernommen</w:t>
+      </w:r>
+      <w:proofErr w:type="spellEnd"/>
+      <w:r>
+        <w:rPr>
+          <w:lang w:val="en-DE"/>
+        </w:rPr>
+        <w:t xml:space="preserve">, </w:t>
+      </w:r>
+      <w:proofErr w:type="spellStart"/>
+      <w:r>
+        <w:rPr>
+          <w:lang w:val="en-DE"/>
+        </w:rPr>
+        <w:t>wichtig</w:t>
+      </w:r>
+      <w:proofErr w:type="spellEnd"/>
+      <w:r>
+        <w:rPr>
+          <w:lang w:val="en-DE"/>
+        </w:rPr>
+        <w:t xml:space="preserve"> </w:t>
+      </w:r>
+      <w:proofErr w:type="spellStart"/>
+      <w:r>
+        <w:rPr>
+          <w:lang w:val="en-DE"/>
+        </w:rPr>
+        <w:t>ist</w:t>
+      </w:r>
+      <w:proofErr w:type="spellEnd"/>
+      <w:r>
+        <w:rPr>
+          <w:lang w:val="en-DE"/>
+        </w:rPr>
+        <w:t xml:space="preserve"> </w:t>
+      </w:r>
+      <w:proofErr w:type="spellStart"/>
+      <w:r>
+        <w:rPr>
+          <w:lang w:val="en-DE"/>
+        </w:rPr>
+        <w:t>vor</w:t>
+      </w:r>
+      <w:proofErr w:type="spellEnd"/>
+      <w:r>
+        <w:rPr>
+          <w:lang w:val="en-DE"/>
+        </w:rPr>
+        <w:t xml:space="preserve"> </w:t>
+      </w:r>
+      <w:proofErr w:type="spellStart"/>
+      <w:r>
+        <w:rPr>
+          <w:lang w:val="en-DE"/>
+        </w:rPr>
+        <w:t>allem</w:t>
+      </w:r>
+      <w:proofErr w:type="spellEnd"/>
+      <w:r>
+        <w:rPr>
+          <w:lang w:val="en-DE"/>
+        </w:rPr>
+        <w:t xml:space="preserve"> die </w:t>
+      </w:r>
+      <w:proofErr w:type="spellStart"/>
+      <w:r>
+        <w:rPr>
+          <w:lang w:val="en-DE"/>
+        </w:rPr>
+        <w:t>Prüfung</w:t>
+      </w:r>
+      <w:proofErr w:type="spellEnd"/>
+      <w:r>
+        <w:rPr>
+          <w:lang w:val="en-DE"/>
+        </w:rPr>
+        <w:t xml:space="preserve"> auf “</w:t>
+      </w:r>
+      <w:proofErr w:type="spellStart"/>
+      <w:r>
+        <w:rPr>
+          <w:lang w:val="en-DE"/>
+        </w:rPr>
+        <w:t>Ähnlichkeit</w:t>
+      </w:r>
+      <w:proofErr w:type="spellEnd"/>
+      <w:r>
+        <w:rPr>
+          <w:lang w:val="en-DE"/>
+        </w:rPr>
+        <w:t xml:space="preserve">”, um </w:t>
+      </w:r>
+      <w:proofErr w:type="spellStart"/>
+      <w:r>
+        <w:rPr>
+          <w:lang w:val="en-DE"/>
+        </w:rPr>
+        <w:t>Gleitkommafehler</w:t>
+      </w:r>
+      <w:proofErr w:type="spellEnd"/>
+      <w:r>
+        <w:rPr>
+          <w:lang w:val="en-DE"/>
+        </w:rPr>
+        <w:t xml:space="preserve"> der </w:t>
+      </w:r>
+      <w:proofErr w:type="spellStart"/>
+      <w:r>
+        <w:rPr>
+          <w:lang w:val="en-DE"/>
+        </w:rPr>
+        <w:t>Konvertierung</w:t>
+      </w:r>
+      <w:proofErr w:type="spellEnd"/>
+      <w:r>
+        <w:rPr>
+          <w:lang w:val="en-DE"/>
+        </w:rPr>
+        <w:t xml:space="preserve"> </w:t>
+      </w:r>
+      <w:proofErr w:type="spellStart"/>
+      <w:r>
+        <w:rPr>
+          <w:lang w:val="en-DE"/>
+        </w:rPr>
+        <w:t>auszugleichen</w:t>
+      </w:r>
+      <w:proofErr w:type="spellEnd"/>
+      <w:r>
+        <w:rPr>
+          <w:lang w:val="en-DE"/>
+        </w:rPr>
+        <w:t>.</w:t>
+      </w:r>
     </w:p>
     <w:p>
       <w:pPr>
@@ -2746,7 +4270,7 @@
 </file>
 
 <file path=customXml/itemProps1.xml><?xml version="1.0" encoding="utf-8"?>
-<ds:datastoreItem xmlns:ds="http://schemas.openxmlformats.org/officeDocument/2006/customXml" ds:itemID="{010CF607-5678-43D7-AB82-5ABBDD6559AC}">
+<ds:datastoreItem xmlns:ds="http://schemas.openxmlformats.org/officeDocument/2006/customXml" ds:itemID="{70A5F7EA-BDEE-4EF2-8379-5587871FF9EC}">
   <ds:schemaRefs>
     <ds:schemaRef ds:uri="http://schemas.openxmlformats.org/officeDocument/2006/bibliography"/>
   </ds:schemaRefs>

</xml_diff>